<commit_message>
adapted cover to call
</commit_message>
<xml_diff>
--- a/manuscript/cover_infpred.docx
+++ b/manuscript/cover_infpred.docx
@@ -605,7 +605,28 @@
           <w:rFonts w:cs="Arial"/>
           <w:b/>
         </w:rPr>
-        <w:t>PLOS call: Machine Learning in Health and Biomedicine</w:t>
+        <w:t xml:space="preserve">PLOS call: </w:t>
+      </w:r>
+      <w:r>
+        <w:rPr>
+          <w:rFonts w:cs="Arial"/>
+          <w:b/>
+        </w:rPr>
+        <w:t>“</w:t>
+      </w:r>
+      <w:r>
+        <w:rPr>
+          <w:rFonts w:cs="Arial"/>
+          <w:b/>
+        </w:rPr>
+        <w:t>Machine Learning in Health and Biomedicine</w:t>
+      </w:r>
+      <w:r>
+        <w:rPr>
+          <w:rFonts w:cs="Arial"/>
+          <w:b/>
+        </w:rPr>
+        <w:t>”</w:t>
       </w:r>
     </w:p>
     <w:p>
@@ -1105,7 +1126,7 @@
           <w:color w:val="000000" w:themeColor="text1"/>
           <w:lang w:val="en-US"/>
         </w:rPr>
-        <w:t xml:space="preserve">even small predictive performances </w:t>
+        <w:t xml:space="preserve">even small </w:t>
       </w:r>
       <w:r>
         <w:rPr>
@@ -1113,6 +1134,22 @@
           <w:color w:val="000000" w:themeColor="text1"/>
           <w:lang w:val="en-US"/>
         </w:rPr>
+        <w:t>cross-validated predictions</w:t>
+      </w:r>
+      <w:r>
+        <w:rPr>
+          <w:rFonts w:ascii="Calibri" w:hAnsi="Calibri"/>
+          <w:color w:val="000000" w:themeColor="text1"/>
+          <w:lang w:val="en-US"/>
+        </w:rPr>
+        <w:t xml:space="preserve"> </w:t>
+      </w:r>
+      <w:r>
+        <w:rPr>
+          <w:rFonts w:ascii="Calibri" w:hAnsi="Calibri"/>
+          <w:color w:val="000000" w:themeColor="text1"/>
+          <w:lang w:val="en-US"/>
+        </w:rPr>
         <w:t xml:space="preserve">typically </w:t>
       </w:r>
       <w:r>
@@ -1129,7 +1166,7 @@
           <w:color w:val="000000" w:themeColor="text1"/>
           <w:lang w:val="en-US"/>
         </w:rPr>
-        <w:t xml:space="preserve"> a</w:t>
+        <w:t xml:space="preserve"> across all cases</w:t>
       </w:r>
       <w:r>
         <w:rPr>
@@ -1137,7 +1174,7 @@
           <w:color w:val="000000" w:themeColor="text1"/>
           <w:lang w:val="en-US"/>
         </w:rPr>
-        <w:t>cross all cases</w:t>
+        <w:t xml:space="preserve">. </w:t>
       </w:r>
       <w:r>
         <w:rPr>
@@ -1145,7 +1182,7 @@
           <w:color w:val="000000" w:themeColor="text1"/>
           <w:lang w:val="en-US"/>
         </w:rPr>
-        <w:t xml:space="preserve">. </w:t>
+        <w:t>Yet</w:t>
       </w:r>
       <w:r>
         <w:rPr>
@@ -1153,7 +1190,7 @@
           <w:color w:val="000000" w:themeColor="text1"/>
           <w:lang w:val="en-US"/>
         </w:rPr>
-        <w:t>Yet</w:t>
+        <w:t xml:space="preserve">, even </w:t>
       </w:r>
       <w:r>
         <w:rPr>
@@ -1161,7 +1198,7 @@
           <w:color w:val="000000" w:themeColor="text1"/>
           <w:lang w:val="en-US"/>
         </w:rPr>
-        <w:t xml:space="preserve">, even </w:t>
+        <w:t>statistically strong</w:t>
       </w:r>
       <w:r>
         <w:rPr>
@@ -1169,7 +1206,7 @@
           <w:color w:val="000000" w:themeColor="text1"/>
           <w:lang w:val="en-US"/>
         </w:rPr>
-        <w:t>statistically strong</w:t>
+        <w:t xml:space="preserve"> </w:t>
       </w:r>
       <w:r>
         <w:rPr>
@@ -1177,6 +1214,38 @@
           <w:color w:val="000000" w:themeColor="text1"/>
           <w:lang w:val="en-US"/>
         </w:rPr>
+        <w:t xml:space="preserve">findings </w:t>
+      </w:r>
+      <w:r>
+        <w:rPr>
+          <w:rFonts w:ascii="Calibri" w:hAnsi="Calibri"/>
+          <w:color w:val="000000" w:themeColor="text1"/>
+          <w:lang w:val="en-US"/>
+        </w:rPr>
+        <w:t>with very low p-values shed only modest light on its value for goal of prediction</w:t>
+      </w:r>
+      <w:r>
+        <w:rPr>
+          <w:rFonts w:ascii="Calibri" w:hAnsi="Calibri"/>
+          <w:color w:val="000000" w:themeColor="text1"/>
+          <w:lang w:val="en-US"/>
+        </w:rPr>
+        <w:t xml:space="preserve"> based on the same data</w:t>
+      </w:r>
+      <w:r>
+        <w:rPr>
+          <w:rFonts w:ascii="Calibri" w:hAnsi="Calibri"/>
+          <w:color w:val="000000" w:themeColor="text1"/>
+          <w:lang w:val="en-US"/>
+        </w:rPr>
+        <w:t>.</w:t>
+      </w:r>
+      <w:r>
+        <w:rPr>
+          <w:rFonts w:ascii="Calibri" w:hAnsi="Calibri"/>
+          <w:color w:val="000000" w:themeColor="text1"/>
+          <w:lang w:val="en-US"/>
+        </w:rPr>
         <w:t xml:space="preserve"> </w:t>
       </w:r>
       <w:r>
@@ -1185,7 +1254,7 @@
           <w:color w:val="000000" w:themeColor="text1"/>
           <w:lang w:val="en-US"/>
         </w:rPr>
-        <w:t xml:space="preserve">findings </w:t>
+        <w:t xml:space="preserve">Such synthetic evidence for the </w:t>
       </w:r>
       <w:r>
         <w:rPr>
@@ -1193,7 +1262,7 @@
           <w:color w:val="000000" w:themeColor="text1"/>
           <w:lang w:val="en-US"/>
         </w:rPr>
-        <w:t>with very low p-values shed only modest light on its value for goal of prediction</w:t>
+        <w:t xml:space="preserve">interplay between </w:t>
       </w:r>
       <w:r>
         <w:rPr>
@@ -1201,7 +1270,7 @@
           <w:color w:val="000000" w:themeColor="text1"/>
           <w:lang w:val="en-US"/>
         </w:rPr>
-        <w:t xml:space="preserve"> based on the same data</w:t>
+        <w:t>gold-standard</w:t>
       </w:r>
       <w:r>
         <w:rPr>
@@ -1209,7 +1278,7 @@
           <w:color w:val="000000" w:themeColor="text1"/>
           <w:lang w:val="en-US"/>
         </w:rPr>
-        <w:t>.</w:t>
+        <w:t xml:space="preserve"> hypothesis testing and brute-force algorithmic modeling will be a </w:t>
       </w:r>
       <w:r>
         <w:rPr>
@@ -1217,6 +1286,14 @@
           <w:color w:val="000000" w:themeColor="text1"/>
           <w:lang w:val="en-US"/>
         </w:rPr>
+        <w:t>critical</w:t>
+      </w:r>
+      <w:r>
+        <w:rPr>
+          <w:rFonts w:ascii="Calibri" w:hAnsi="Calibri"/>
+          <w:color w:val="000000" w:themeColor="text1"/>
+          <w:lang w:val="en-US"/>
+        </w:rPr>
         <w:t xml:space="preserve"> </w:t>
       </w:r>
       <w:r>
@@ -1225,7 +1302,7 @@
           <w:color w:val="000000" w:themeColor="text1"/>
           <w:lang w:val="en-US"/>
         </w:rPr>
-        <w:t>Elaborating such</w:t>
+        <w:t xml:space="preserve">for </w:t>
       </w:r>
       <w:r>
         <w:rPr>
@@ -1233,7 +1310,7 @@
           <w:color w:val="000000" w:themeColor="text1"/>
           <w:lang w:val="en-US"/>
         </w:rPr>
-        <w:t xml:space="preserve"> interplay between </w:t>
+        <w:t>reproducible research findings</w:t>
       </w:r>
       <w:r>
         <w:rPr>
@@ -1241,58 +1318,8 @@
           <w:color w:val="000000" w:themeColor="text1"/>
           <w:lang w:val="en-US"/>
         </w:rPr>
-        <w:t>gold-standard</w:t>
-      </w:r>
-      <w:r>
-        <w:rPr>
-          <w:rFonts w:ascii="Calibri" w:hAnsi="Calibri"/>
-          <w:color w:val="000000" w:themeColor="text1"/>
-          <w:lang w:val="en-US"/>
-        </w:rPr>
-        <w:t xml:space="preserve"> hypothesis testing and brute-force algorithmic modeling will be a </w:t>
-      </w:r>
-      <w:r>
-        <w:rPr>
-          <w:rFonts w:ascii="Calibri" w:hAnsi="Calibri"/>
-          <w:color w:val="000000" w:themeColor="text1"/>
-          <w:lang w:val="en-US"/>
-        </w:rPr>
-        <w:t>critical</w:t>
-      </w:r>
-      <w:r>
-        <w:rPr>
-          <w:rFonts w:ascii="Calibri" w:hAnsi="Calibri"/>
-          <w:color w:val="000000" w:themeColor="text1"/>
-          <w:lang w:val="en-US"/>
-        </w:rPr>
         <w:t xml:space="preserve"> </w:t>
       </w:r>
-      <w:r>
-        <w:rPr>
-          <w:rFonts w:ascii="Calibri" w:hAnsi="Calibri"/>
-          <w:color w:val="000000" w:themeColor="text1"/>
-          <w:lang w:val="en-US"/>
-        </w:rPr>
-        <w:t xml:space="preserve">for </w:t>
-      </w:r>
-      <w:r>
-        <w:rPr>
-          <w:rFonts w:ascii="Calibri" w:hAnsi="Calibri"/>
-          <w:color w:val="000000" w:themeColor="text1"/>
-          <w:lang w:val="en-US"/>
-        </w:rPr>
-        <w:t>reproducible research findings</w:t>
-      </w:r>
-      <w:r>
-        <w:rPr>
-          <w:rFonts w:ascii="Calibri" w:hAnsi="Calibri"/>
-          <w:color w:val="000000" w:themeColor="text1"/>
-          <w:lang w:val="en-US"/>
-        </w:rPr>
-        <w:t xml:space="preserve"> </w:t>
-      </w:r>
-      <w:bookmarkStart w:id="0" w:name="_GoBack"/>
-      <w:bookmarkEnd w:id="0"/>
       <w:r>
         <w:rPr>
           <w:rFonts w:ascii="Calibri" w:hAnsi="Calibri"/>
@@ -1332,7 +1359,97 @@
           <w:shd w:val="clear" w:color="auto" w:fill="FFFFFF"/>
           <w:lang w:val="en-US"/>
         </w:rPr>
-        <w:t xml:space="preserve">Given the fundamental nature of our results and conclusions, we anticipate that the manuscript should attract wide attention in </w:t>
+        <w:t>Given th</w:t>
+      </w:r>
+      <w:r>
+        <w:rPr>
+          <w:rFonts w:ascii="Calibri" w:hAnsi="Calibri" w:cs="Arial"/>
+          <w:color w:val="222222"/>
+          <w:shd w:val="clear" w:color="auto" w:fill="FFFFFF"/>
+          <w:lang w:val="en-US"/>
+        </w:rPr>
+        <w:t xml:space="preserve">at </w:t>
+      </w:r>
+      <w:r>
+        <w:rPr>
+          <w:rFonts w:ascii="Calibri" w:hAnsi="Calibri" w:cs="Arial"/>
+          <w:color w:val="222222"/>
+          <w:shd w:val="clear" w:color="auto" w:fill="FFFFFF"/>
+          <w:lang w:val="en-US"/>
+        </w:rPr>
+        <w:t>our results and conclusions</w:t>
+      </w:r>
+      <w:r>
+        <w:rPr>
+          <w:rFonts w:ascii="Calibri" w:hAnsi="Calibri" w:cs="Arial"/>
+          <w:color w:val="222222"/>
+          <w:shd w:val="clear" w:color="auto" w:fill="FFFFFF"/>
+          <w:lang w:val="en-US"/>
+        </w:rPr>
+        <w:t xml:space="preserve"> have far-r</w:t>
+      </w:r>
+      <w:r>
+        <w:rPr>
+          <w:rFonts w:ascii="Calibri" w:hAnsi="Calibri" w:cs="Arial"/>
+          <w:color w:val="222222"/>
+          <w:shd w:val="clear" w:color="auto" w:fill="FFFFFF"/>
+          <w:lang w:val="en-US"/>
+        </w:rPr>
+        <w:t xml:space="preserve">eaching implications for health </w:t>
+      </w:r>
+      <w:r>
+        <w:rPr>
+          <w:rFonts w:ascii="Calibri" w:hAnsi="Calibri" w:cs="Arial"/>
+          <w:color w:val="222222"/>
+          <w:shd w:val="clear" w:color="auto" w:fill="FFFFFF"/>
+          <w:lang w:val="en-US"/>
+        </w:rPr>
+        <w:t>policy</w:t>
+      </w:r>
+      <w:r>
+        <w:rPr>
+          <w:rFonts w:ascii="Calibri" w:hAnsi="Calibri" w:cs="Arial"/>
+          <w:color w:val="222222"/>
+          <w:shd w:val="clear" w:color="auto" w:fill="FFFFFF"/>
+          <w:lang w:val="en-US"/>
+        </w:rPr>
+        <w:t xml:space="preserve">, we anticipate </w:t>
+      </w:r>
+      <w:r>
+        <w:rPr>
+          <w:rFonts w:ascii="Calibri" w:hAnsi="Calibri" w:cs="Arial"/>
+          <w:color w:val="222222"/>
+          <w:shd w:val="clear" w:color="auto" w:fill="FFFFFF"/>
+          <w:lang w:val="en-US"/>
+        </w:rPr>
+        <w:t xml:space="preserve">our </w:t>
+      </w:r>
+      <w:r>
+        <w:rPr>
+          <w:rFonts w:ascii="Calibri" w:hAnsi="Calibri" w:cs="Arial"/>
+          <w:color w:val="222222"/>
+          <w:shd w:val="clear" w:color="auto" w:fill="FFFFFF"/>
+          <w:lang w:val="en-US"/>
+        </w:rPr>
+        <w:t xml:space="preserve">manuscript </w:t>
+      </w:r>
+      <w:r>
+        <w:rPr>
+          <w:rFonts w:ascii="Calibri" w:hAnsi="Calibri" w:cs="Arial"/>
+          <w:color w:val="222222"/>
+          <w:shd w:val="clear" w:color="auto" w:fill="FFFFFF"/>
+          <w:lang w:val="en-US"/>
+        </w:rPr>
+        <w:t xml:space="preserve">to </w:t>
+      </w:r>
+      <w:r>
+        <w:rPr>
+          <w:rFonts w:ascii="Calibri" w:hAnsi="Calibri" w:cs="Arial"/>
+          <w:color w:val="222222"/>
+          <w:shd w:val="clear" w:color="auto" w:fill="FFFFFF"/>
+          <w:lang w:val="en-US"/>
+        </w:rPr>
+        <w:t xml:space="preserve">attract wide attention in </w:t>
       </w:r>
       <w:r>
         <w:rPr>
@@ -1395,7 +1512,52 @@
           <w:shd w:val="clear" w:color="auto" w:fill="FFFFFF"/>
           <w:lang w:val="en-US"/>
         </w:rPr>
-        <w:t xml:space="preserve">We also provide executable </w:t>
+        <w:t xml:space="preserve">We also provide </w:t>
+      </w:r>
+      <w:r>
+        <w:rPr>
+          <w:rFonts w:ascii="Calibri" w:hAnsi="Calibri" w:cs="Arial"/>
+          <w:color w:val="222222"/>
+          <w:shd w:val="clear" w:color="auto" w:fill="FFFFFF"/>
+          <w:lang w:val="en-US"/>
+        </w:rPr>
+        <w:t xml:space="preserve">the full programming code for </w:t>
+      </w:r>
+      <w:r>
+        <w:rPr>
+          <w:rFonts w:ascii="Calibri" w:hAnsi="Calibri" w:cs="Arial"/>
+          <w:color w:val="222222"/>
+          <w:shd w:val="clear" w:color="auto" w:fill="FFFFFF"/>
+          <w:lang w:val="en-US"/>
+        </w:rPr>
+        <w:t xml:space="preserve">our </w:t>
+      </w:r>
+      <w:r>
+        <w:rPr>
+          <w:rFonts w:ascii="Calibri" w:hAnsi="Calibri" w:cs="Arial"/>
+          <w:color w:val="222222"/>
+          <w:shd w:val="clear" w:color="auto" w:fill="FFFFFF"/>
+          <w:lang w:val="en-US"/>
+        </w:rPr>
+        <w:t>analyses and figures</w:t>
+      </w:r>
+      <w:r>
+        <w:rPr>
+          <w:rFonts w:ascii="Calibri" w:hAnsi="Calibri" w:cs="Arial"/>
+          <w:color w:val="222222"/>
+          <w:shd w:val="clear" w:color="auto" w:fill="FFFFFF"/>
+          <w:lang w:val="en-US"/>
+        </w:rPr>
+        <w:t xml:space="preserve">, </w:t>
+      </w:r>
+      <w:r>
+        <w:rPr>
+          <w:rFonts w:ascii="Calibri" w:hAnsi="Calibri" w:cs="Arial"/>
+          <w:color w:val="222222"/>
+          <w:shd w:val="clear" w:color="auto" w:fill="FFFFFF"/>
+          <w:lang w:val="en-US"/>
+        </w:rPr>
+        <w:t xml:space="preserve">executable </w:t>
       </w:r>
       <w:proofErr w:type="spellStart"/>
       <w:r>
@@ -1405,7 +1567,7 @@
           <w:shd w:val="clear" w:color="auto" w:fill="FFFFFF"/>
           <w:lang w:val="en-US"/>
         </w:rPr>
-        <w:t>iPython</w:t>
+        <w:t>Jupyter</w:t>
       </w:r>
       <w:proofErr w:type="spellEnd"/>
       <w:r>
@@ -1415,16 +1577,43 @@
           <w:shd w:val="clear" w:color="auto" w:fill="FFFFFF"/>
           <w:lang w:val="en-US"/>
         </w:rPr>
-        <w:t xml:space="preserve"> notebook, the full progra</w:t>
-      </w:r>
-      <w:r>
-        <w:rPr>
-          <w:rFonts w:ascii="Calibri" w:hAnsi="Calibri" w:cs="Arial"/>
-          <w:color w:val="222222"/>
-          <w:shd w:val="clear" w:color="auto" w:fill="FFFFFF"/>
-          <w:lang w:val="en-US"/>
-        </w:rPr>
-        <w:t>mming code, and an interactive W</w:t>
+        <w:t xml:space="preserve"> notebook</w:t>
+      </w:r>
+      <w:r>
+        <w:rPr>
+          <w:rFonts w:ascii="Calibri" w:hAnsi="Calibri" w:cs="Arial"/>
+          <w:color w:val="222222"/>
+          <w:shd w:val="clear" w:color="auto" w:fill="FFFFFF"/>
+          <w:lang w:val="en-US"/>
+        </w:rPr>
+        <w:t>s</w:t>
+      </w:r>
+      <w:r>
+        <w:rPr>
+          <w:rFonts w:ascii="Calibri" w:hAnsi="Calibri" w:cs="Arial"/>
+          <w:color w:val="222222"/>
+          <w:shd w:val="clear" w:color="auto" w:fill="FFFFFF"/>
+          <w:lang w:val="en-US"/>
+        </w:rPr>
+        <w:t xml:space="preserve"> with extended </w:t>
+      </w:r>
+      <w:r>
+        <w:rPr>
+          <w:rFonts w:ascii="Calibri" w:hAnsi="Calibri" w:cs="Arial"/>
+          <w:color w:val="222222"/>
+          <w:shd w:val="clear" w:color="auto" w:fill="FFFFFF"/>
+          <w:lang w:val="en-US"/>
+        </w:rPr>
+        <w:t>findings</w:t>
+      </w:r>
+      <w:r>
+        <w:rPr>
+          <w:rFonts w:ascii="Calibri" w:hAnsi="Calibri" w:cs="Arial"/>
+          <w:color w:val="222222"/>
+          <w:shd w:val="clear" w:color="auto" w:fill="FFFFFF"/>
+          <w:lang w:val="en-US"/>
+        </w:rPr>
+        <w:t>, and an interactive W</w:t>
       </w:r>
       <w:r>
         <w:rPr>
@@ -1453,6 +1642,17 @@
         </w:rPr>
         <w:t xml:space="preserve">pp to illustrate the presented findings. </w:t>
       </w:r>
+      <w:r>
+        <w:rPr>
+          <w:rFonts w:ascii="Calibri" w:hAnsi="Calibri" w:cs="Arial"/>
+          <w:color w:val="222222"/>
+          <w:shd w:val="clear" w:color="auto" w:fill="FFFFFF"/>
+          <w:lang w:val="en-US"/>
+        </w:rPr>
+        <w:t xml:space="preserve">All used data are openly available to everybody. </w:t>
+      </w:r>
+      <w:bookmarkStart w:id="0" w:name="_GoBack"/>
+      <w:bookmarkEnd w:id="0"/>
       <w:r>
         <w:rPr>
           <w:rFonts w:ascii="Calibri" w:hAnsi="Calibri" w:cs="Arial"/>
@@ -2633,7 +2833,7 @@
 </file>
 
 <file path=customXml/itemProps1.xml><?xml version="1.0" encoding="utf-8"?>
-<ds:datastoreItem xmlns:ds="http://schemas.openxmlformats.org/officeDocument/2006/customXml" ds:itemID="{D096BF96-5DEA-F34A-9886-6E202461FB2B}">
+<ds:datastoreItem xmlns:ds="http://schemas.openxmlformats.org/officeDocument/2006/customXml" ds:itemID="{5D09EFB0-DD09-DC41-8C38-A65E9D504103}">
   <ds:schemaRefs>
     <ds:schemaRef ds:uri="http://schemas.openxmlformats.org/officeDocument/2006/bibliography"/>
   </ds:schemaRefs>

</xml_diff>